<commit_message>
Added another coefficient, new jar and build the Report
</commit_message>
<xml_diff>
--- a/Predictions Team/Report.docx
+++ b/Predictions Team/Report.docx
@@ -6,19 +6,15 @@
       <w:pPr>
         <w:rPr>
           <w:b/>
-        </w:rPr>
-      </w:pPr>
-      <w:r>
-        <w:rPr>
-          <w:b/>
-        </w:rPr>
-        <w:t>Raport</w:t>
-      </w:r>
-      <w:r>
-        <w:rPr>
-          <w:b/>
-        </w:rPr>
-        <w:t xml:space="preserve"> analiza datelor preluate - aparamente vandute</w:t>
+          <w:color w:val="FF0000"/>
+        </w:rPr>
+      </w:pPr>
+      <w:r>
+        <w:rPr>
+          <w:b/>
+          <w:color w:val="FF0000"/>
+        </w:rPr>
+        <w:t>Raport analiza datelor preluate - aparamente vandute</w:t>
       </w:r>
     </w:p>
     <w:p>
@@ -64,11 +60,13 @@
       <w:pPr>
         <w:rPr>
           <w:b/>
-        </w:rPr>
-      </w:pPr>
-      <w:r>
-        <w:rPr>
-          <w:b/>
+          <w:color w:val="FF0000"/>
+        </w:rPr>
+      </w:pPr>
+      <w:r>
+        <w:rPr>
+          <w:b/>
+          <w:color w:val="FF0000"/>
         </w:rPr>
         <w:t>S-au sters 10 inregistrari cu valori aberante si s-au obtinut urmatoarele rezultate:</w:t>
       </w:r>
@@ -116,14 +114,250 @@
       <w:pPr>
         <w:rPr>
           <w:b/>
-        </w:rPr>
-      </w:pPr>
-      <w:r>
-        <w:rPr>
-          <w:b/>
+          <w:color w:val="00B050"/>
+          <w:sz w:val="26"/>
+          <w:szCs w:val="26"/>
+        </w:rPr>
+      </w:pPr>
+      <w:r>
+        <w:rPr>
+          <w:b/>
+          <w:color w:val="00B050"/>
+          <w:sz w:val="26"/>
+          <w:szCs w:val="26"/>
         </w:rPr>
         <w:t>Concluzie:  eroarea a scazut</w:t>
       </w:r>
+    </w:p>
+    <w:p>
+      <w:pPr>
+        <w:rPr>
+          <w:b/>
+          <w:color w:val="FF0000"/>
+        </w:rPr>
+      </w:pPr>
+      <w:r>
+        <w:rPr>
+          <w:b/>
+          <w:color w:val="FF0000"/>
+        </w:rPr>
+        <w:t>S-au adaugat coeficientii de zona si cei formati de echipa text-mining</w:t>
+      </w:r>
+    </w:p>
+    <w:p>
+      <w:pPr>
+        <w:rPr>
+          <w:b/>
+        </w:rPr>
+      </w:pPr>
+      <w:r>
+        <w:rPr>
+          <w:b/>
+        </w:rPr>
+        <w:t>1. Numar total 333 aparatamente</w:t>
+      </w:r>
+    </w:p>
+    <w:p>
+      <w:pPr>
+        <w:rPr>
+          <w:b/>
+        </w:rPr>
+      </w:pPr>
+      <w:r>
+        <w:rPr>
+          <w:b/>
+        </w:rPr>
+        <w:t>2. Total (in modul) diferente de pret:  2.328.931 Euro</w:t>
+      </w:r>
+    </w:p>
+    <w:p>
+      <w:pPr>
+        <w:rPr>
+          <w:b/>
+        </w:rPr>
+      </w:pPr>
+      <w:r>
+        <w:rPr>
+          <w:b/>
+        </w:rPr>
+        <w:t>3. Media - 6993.5 euro</w:t>
+      </w:r>
+    </w:p>
+    <w:p>
+      <w:pPr>
+        <w:rPr>
+          <w:b/>
+          <w:color w:val="00B050"/>
+          <w:sz w:val="26"/>
+          <w:szCs w:val="26"/>
+        </w:rPr>
+      </w:pPr>
+      <w:r>
+        <w:rPr>
+          <w:b/>
+          <w:color w:val="00B050"/>
+          <w:sz w:val="26"/>
+          <w:szCs w:val="26"/>
+        </w:rPr>
+        <w:t>Concluzie Eroarea a scazut cu  aproximativ 20%</w:t>
+      </w:r>
+    </w:p>
+    <w:p>
+      <w:pPr>
+        <w:rPr>
+          <w:b/>
+          <w:color w:val="FF0000"/>
+        </w:rPr>
+      </w:pPr>
+      <w:r>
+        <w:rPr>
+          <w:b/>
+          <w:color w:val="FF0000"/>
+        </w:rPr>
+        <w:t>S-au sters 10 inregistrari cu valori aberante si s-au obtinut urmatoarele rezultate:</w:t>
+      </w:r>
+    </w:p>
+    <w:p>
+      <w:pPr>
+        <w:rPr>
+          <w:b/>
+        </w:rPr>
+      </w:pPr>
+      <w:r>
+        <w:rPr>
+          <w:b/>
+        </w:rPr>
+        <w:t>1. Numar total 323 apartamente</w:t>
+      </w:r>
+    </w:p>
+    <w:p>
+      <w:pPr>
+        <w:rPr>
+          <w:b/>
+        </w:rPr>
+      </w:pPr>
+      <w:r>
+        <w:rPr>
+          <w:b/>
+        </w:rPr>
+        <w:t xml:space="preserve">2. Total (in modul) diferente de pret </w:t>
+      </w:r>
+      <w:r>
+        <w:rPr>
+          <w:b/>
+        </w:rPr>
+        <w:t>2</w:t>
+      </w:r>
+      <w:r>
+        <w:rPr>
+          <w:b/>
+        </w:rPr>
+        <w:t>.</w:t>
+      </w:r>
+      <w:r>
+        <w:rPr>
+          <w:b/>
+        </w:rPr>
+        <w:t>195</w:t>
+      </w:r>
+      <w:r>
+        <w:rPr>
+          <w:b/>
+        </w:rPr>
+        <w:t>.</w:t>
+      </w:r>
+      <w:r>
+        <w:rPr>
+          <w:b/>
+        </w:rPr>
+        <w:t>616</w:t>
+      </w:r>
+    </w:p>
+    <w:p>
+      <w:pPr>
+        <w:rPr>
+          <w:b/>
+        </w:rPr>
+      </w:pPr>
+      <w:r>
+        <w:rPr>
+          <w:b/>
+        </w:rPr>
+        <w:t xml:space="preserve">3. Media - </w:t>
+      </w:r>
+      <w:r>
+        <w:rPr>
+          <w:b/>
+        </w:rPr>
+        <w:t>6797.5</w:t>
+      </w:r>
+      <w:r>
+        <w:rPr>
+          <w:b/>
+        </w:rPr>
+        <w:t xml:space="preserve"> euro</w:t>
+      </w:r>
+    </w:p>
+    <w:p>
+      <w:pPr>
+        <w:rPr>
+          <w:b/>
+          <w:color w:val="00B050"/>
+          <w:sz w:val="26"/>
+          <w:szCs w:val="26"/>
+        </w:rPr>
+      </w:pPr>
+      <w:r>
+        <w:rPr>
+          <w:b/>
+          <w:color w:val="00B050"/>
+          <w:sz w:val="26"/>
+          <w:szCs w:val="26"/>
+        </w:rPr>
+        <w:t>Concluzie:  eroarea a scazut</w:t>
+      </w:r>
+      <w:r>
+        <w:rPr>
+          <w:b/>
+          <w:color w:val="00B050"/>
+          <w:sz w:val="26"/>
+          <w:szCs w:val="26"/>
+        </w:rPr>
+        <w:t xml:space="preserve"> cu 6%</w:t>
+      </w:r>
+    </w:p>
+    <w:p>
+      <w:pPr>
+        <w:rPr>
+          <w:b/>
+          <w:color w:val="FF0000"/>
+        </w:rPr>
+      </w:pPr>
+    </w:p>
+    <w:p>
+      <w:pPr>
+        <w:rPr>
+          <w:b/>
+          <w:color w:val="00B050"/>
+          <w:sz w:val="26"/>
+          <w:szCs w:val="26"/>
+        </w:rPr>
+      </w:pPr>
+    </w:p>
+    <w:p>
+      <w:pPr>
+        <w:rPr>
+          <w:b/>
+          <w:color w:val="FF0000"/>
+        </w:rPr>
+      </w:pPr>
+    </w:p>
+    <w:p>
+      <w:pPr>
+        <w:rPr>
+          <w:b/>
+        </w:rPr>
+      </w:pPr>
     </w:p>
     <w:p>
       <w:pPr>
@@ -301,6 +535,7 @@
   <w:style w:type="paragraph" w:default="1" w:styleId="Normal">
     <w:name w:val="Normal"/>
     <w:qFormat/>
+    <w:rsid w:val="00BB7436"/>
   </w:style>
   <w:style w:type="character" w:default="1" w:styleId="DefaultParagraphFont">
     <w:name w:val="Default Paragraph Font"/>

</xml_diff>